<commit_message>
added better code description sections
</commit_message>
<xml_diff>
--- a/images/README.docx
+++ b/images/README.docx
@@ -4,6 +4,7 @@
   <w:body>
     <w:p>
       <w:pPr>
+        <w:jc w:val="center"/>
         <w:rPr>
           <w:rFonts w:ascii="Arial" w:eastAsia="Times New Roman" w:hAnsi="Arial" w:cs="Arial"/>
           <w:b/>
@@ -18,16 +19,7 @@
           <w:bCs/>
           <w:lang w:val="en-US" w:eastAsia="en-GB"/>
         </w:rPr>
-        <w:t xml:space="preserve">ACOUSTOELECTRIC </w:t>
-      </w:r>
-      <w:r>
-        <w:rPr>
-          <w:rFonts w:ascii="Arial" w:eastAsia="Times New Roman" w:hAnsi="Arial" w:cs="Arial"/>
-          <w:b/>
-          <w:bCs/>
-          <w:lang w:val="en-US" w:eastAsia="en-GB"/>
-        </w:rPr>
-        <w:t>README</w:t>
+        <w:t>Remote Encoding and Decoding of Electric Fields through Acoustoelectric Heterodyning Tools and Datasets</w:t>
       </w:r>
     </w:p>
     <w:p>
@@ -1153,7 +1145,6 @@
           <w:u w:val="single"/>
           <w:lang w:val="en-AU"/>
         </w:rPr>
-        <w:lastRenderedPageBreak/>
         <w:t>Figure 1 and 2: Simulation Results</w:t>
       </w:r>
     </w:p>
@@ -1539,6 +1530,7 @@
           <w:noProof/>
           <w:lang w:val="en-AU"/>
         </w:rPr>
+        <w:lastRenderedPageBreak/>
         <w:drawing>
           <wp:inline distT="0" distB="0" distL="0" distR="0" wp14:anchorId="34FA4C4A" wp14:editId="414E8398">
             <wp:extent cx="2828260" cy="1415234"/>
@@ -1658,7 +1650,6 @@
           <w:u w:val="single"/>
           <w:lang w:val="en-AU"/>
         </w:rPr>
-        <w:lastRenderedPageBreak/>
         <w:t xml:space="preserve">Figure 4: Acoustoelectric 2D maps in phantom </w:t>
       </w:r>
     </w:p>
@@ -1809,6 +1800,7 @@
           <w:noProof/>
           <w:lang w:val="en-AU"/>
         </w:rPr>
+        <w:lastRenderedPageBreak/>
         <w:drawing>
           <wp:inline distT="0" distB="0" distL="0" distR="0" wp14:anchorId="33A12483" wp14:editId="07E53433">
             <wp:extent cx="2729023" cy="1836913"/>
@@ -1960,7 +1952,6 @@
           <w:u w:val="single"/>
           <w:lang w:val="en-AU"/>
         </w:rPr>
-        <w:lastRenderedPageBreak/>
         <w:t xml:space="preserve">Figure 5: Acoustoelectric demodulation and signal recovery in phantom </w:t>
       </w:r>
     </w:p>
@@ -2547,6 +2538,7 @@
           <w:rFonts w:ascii="Arial" w:hAnsi="Arial" w:cs="Arial"/>
           <w:lang w:val="en-AU"/>
         </w:rPr>
+        <w:lastRenderedPageBreak/>
         <w:t>If you'd like to make a derivative of this project in a commercial setting, we'd love a payment in exchange for a commercial license so that we can afford to spend time maintaining this project and making more projects like this one.</w:t>
       </w:r>
     </w:p>

</xml_diff>